<commit_message>
Correções nos UC01 e UC04. Inclusão dos DSS.
</commit_message>
<xml_diff>
--- a/UC01 - Registrar Entrada de Veículo.docx
+++ b/UC01 - Registrar Entrada de Veículo.docx
@@ -268,14 +268,7 @@
           <w:rFonts w:ascii="Arial" w:hAnsi="Arial" w:cs="Arial"/>
           <w:lang w:val="pt-BR"/>
         </w:rPr>
-        <w:t>Veículo registrado no estacionamento</w:t>
-      </w:r>
-      <w:r>
-        <w:rPr>
-          <w:rFonts w:ascii="Arial" w:hAnsi="Arial" w:cs="Arial"/>
-          <w:lang w:val="pt-BR"/>
-        </w:rPr>
-        <w:t>.</w:t>
+        <w:t>Cancela liberada para entrada do veículo. Veículo registrado no estacionamento.</w:t>
       </w:r>
     </w:p>
     <w:p>
@@ -403,6 +396,18 @@
         <w:pStyle w:val="Ttulo3"/>
         <w:ind w:left="397"/>
       </w:pPr>
+      <w:r>
+        <w:t>Sistema informa que a entrada do veículo foi registrada</w:t>
+      </w:r>
+    </w:p>
+    <w:p>
+      <w:pPr>
+        <w:pStyle w:val="Ttulo3"/>
+        <w:ind w:left="397"/>
+      </w:pPr>
+      <w:r>
+        <w:t xml:space="preserve">Cancela libera a entrada do veículo. </w:t>
+      </w:r>
       <w:r>
         <w:t>O caso de uso é encerrado.</w:t>
       </w:r>
@@ -3856,6 +3861,9 @@
   <w:num w:numId="46">
     <w:abstractNumId w:val="0"/>
   </w:num>
+  <w:num w:numId="47">
+    <w:abstractNumId w:val="0"/>
+  </w:num>
 </w:numbering>
 </file>
 
@@ -5058,7 +5066,7 @@
 </file>
 
 <file path=customXml/itemProps1.xml><?xml version="1.0" encoding="utf-8"?>
-<ds:datastoreItem xmlns:ds="http://schemas.openxmlformats.org/officeDocument/2006/customXml" ds:itemID="{79E55803-CD9F-4074-A96F-0111353546CA}">
+<ds:datastoreItem xmlns:ds="http://schemas.openxmlformats.org/officeDocument/2006/customXml" ds:itemID="{C8ADA593-ED1D-44AF-A510-9CD16B27E5D6}">
   <ds:schemaRefs>
     <ds:schemaRef ds:uri="http://schemas.openxmlformats.org/officeDocument/2006/bibliography"/>
   </ds:schemaRefs>

</xml_diff>

<commit_message>
Início dos Contratoa de Operação
</commit_message>
<xml_diff>
--- a/UC01 - Registrar Entrada de Veículo.docx
+++ b/UC01 - Registrar Entrada de Veículo.docx
@@ -1,6 +1,6 @@
 
 <file path=word/document.xml><?xml version="1.0" encoding="utf-8"?>
-<w:document xmlns:ve="http://schemas.openxmlformats.org/markup-compatibility/2006" xmlns:o="urn:schemas-microsoft-com:office:office" xmlns:r="http://schemas.openxmlformats.org/officeDocument/2006/relationships" xmlns:m="http://schemas.openxmlformats.org/officeDocument/2006/math" xmlns:v="urn:schemas-microsoft-com:vml" xmlns:wp="http://schemas.openxmlformats.org/drawingml/2006/wordprocessingDrawing" xmlns:w10="urn:schemas-microsoft-com:office:word" xmlns:w="http://schemas.openxmlformats.org/wordprocessingml/2006/main" xmlns:wne="http://schemas.microsoft.com/office/word/2006/wordml">
+<w:document xmlns:wpc="http://schemas.microsoft.com/office/word/2010/wordprocessingCanvas" xmlns:mc="http://schemas.openxmlformats.org/markup-compatibility/2006" xmlns:o="urn:schemas-microsoft-com:office:office" xmlns:r="http://schemas.openxmlformats.org/officeDocument/2006/relationships" xmlns:m="http://schemas.openxmlformats.org/officeDocument/2006/math" xmlns:v="urn:schemas-microsoft-com:vml" xmlns:wp14="http://schemas.microsoft.com/office/word/2010/wordprocessingDrawing" xmlns:wp="http://schemas.openxmlformats.org/drawingml/2006/wordprocessingDrawing" xmlns:w10="urn:schemas-microsoft-com:office:word" xmlns:w="http://schemas.openxmlformats.org/wordprocessingml/2006/main" xmlns:w14="http://schemas.microsoft.com/office/word/2010/wordml" xmlns:wpg="http://schemas.microsoft.com/office/word/2010/wordprocessingGroup" xmlns:wpi="http://schemas.microsoft.com/office/word/2010/wordprocessingInk" xmlns:wne="http://schemas.microsoft.com/office/word/2006/wordml" xmlns:wps="http://schemas.microsoft.com/office/word/2010/wordprocessingShape" mc:Ignorable="w14 wp14">
   <w:body>
     <w:p>
       <w:pPr>
@@ -24,15 +24,10 @@
           <w:rFonts w:cs="Arial"/>
           <w:lang w:val="pt-BR"/>
         </w:rPr>
-        <w:t>Ônibus</w:t>
+        <w:t>GESTAC</w:t>
       </w:r>
-      <w:r>
-        <w:rPr>
-          <w:rFonts w:cs="Arial"/>
-          <w:lang w:val="pt-BR"/>
-        </w:rPr>
-        <w:t xml:space="preserve"> Coletivo</w:t>
-      </w:r>
+      <w:bookmarkStart w:id="2" w:name="_GoBack"/>
+      <w:bookmarkEnd w:id="2"/>
     </w:p>
     <w:p>
       <w:pPr>
@@ -71,9 +66,9 @@
           <w:rFonts w:cs="Arial"/>
         </w:rPr>
       </w:pPr>
-      <w:bookmarkStart w:id="2" w:name="_Toc350264729"/>
-      <w:bookmarkStart w:id="3" w:name="_Toc425054504"/>
-      <w:bookmarkStart w:id="4" w:name="_Toc423410238"/>
+      <w:bookmarkStart w:id="3" w:name="_Toc350264729"/>
+      <w:bookmarkStart w:id="4" w:name="_Toc425054504"/>
+      <w:bookmarkStart w:id="5" w:name="_Toc423410238"/>
       <w:proofErr w:type="gramStart"/>
       <w:r>
         <w:rPr>
@@ -81,7 +76,7 @@
         </w:rPr>
         <w:t>Visão Geral e Objetivos</w:t>
       </w:r>
-      <w:bookmarkEnd w:id="2"/>
+      <w:bookmarkEnd w:id="3"/>
       <w:proofErr w:type="gramEnd"/>
       <w:r>
         <w:rPr>
@@ -90,8 +85,8 @@
         <w:t xml:space="preserve"> </w:t>
       </w:r>
     </w:p>
-    <w:bookmarkEnd w:id="3"/>
     <w:bookmarkEnd w:id="4"/>
+    <w:bookmarkEnd w:id="5"/>
     <w:p>
       <w:pPr>
         <w:pStyle w:val="Corpodetexto"/>
@@ -146,14 +141,14 @@
           <w:rFonts w:cs="Arial"/>
         </w:rPr>
       </w:pPr>
-      <w:bookmarkStart w:id="5" w:name="_Toc350264730"/>
+      <w:bookmarkStart w:id="6" w:name="_Toc350264730"/>
       <w:r>
         <w:rPr>
           <w:rFonts w:cs="Arial"/>
         </w:rPr>
         <w:t>Atores Envolvidos</w:t>
       </w:r>
-      <w:bookmarkEnd w:id="5"/>
+      <w:bookmarkEnd w:id="6"/>
     </w:p>
     <w:p>
       <w:pPr>
@@ -194,14 +189,14 @@
           <w:rFonts w:cs="Arial"/>
         </w:rPr>
       </w:pPr>
-      <w:bookmarkStart w:id="6" w:name="_Toc350264731"/>
+      <w:bookmarkStart w:id="7" w:name="_Toc350264731"/>
       <w:r>
         <w:rPr>
           <w:rFonts w:cs="Arial"/>
         </w:rPr>
         <w:t>Pré-Condições</w:t>
       </w:r>
-      <w:bookmarkEnd w:id="6"/>
+      <w:bookmarkEnd w:id="7"/>
     </w:p>
     <w:p>
       <w:pPr>
@@ -242,14 +237,14 @@
           <w:rFonts w:cs="Arial"/>
         </w:rPr>
       </w:pPr>
-      <w:bookmarkStart w:id="7" w:name="_Toc350264732"/>
+      <w:bookmarkStart w:id="8" w:name="_Toc350264732"/>
       <w:r>
         <w:rPr>
           <w:rFonts w:cs="Arial"/>
         </w:rPr>
         <w:t>Pós-Condições</w:t>
       </w:r>
-      <w:bookmarkEnd w:id="7"/>
+      <w:bookmarkEnd w:id="8"/>
     </w:p>
     <w:p>
       <w:pPr>
@@ -284,18 +279,18 @@
           <w:lang w:val="fr-FR"/>
         </w:rPr>
       </w:pPr>
-      <w:bookmarkStart w:id="8" w:name="_Toc425054505"/>
-      <w:bookmarkStart w:id="9" w:name="_Toc423410239"/>
-      <w:bookmarkStart w:id="10" w:name="_Toc350264733"/>
+      <w:bookmarkStart w:id="9" w:name="_Toc425054505"/>
+      <w:bookmarkStart w:id="10" w:name="_Toc423410239"/>
+      <w:bookmarkStart w:id="11" w:name="_Toc350264733"/>
       <w:r>
         <w:rPr>
           <w:rFonts w:cs="Arial"/>
         </w:rPr>
         <w:t>Fluxo de Eventos</w:t>
       </w:r>
-      <w:bookmarkEnd w:id="8"/>
       <w:bookmarkEnd w:id="9"/>
       <w:bookmarkEnd w:id="10"/>
+      <w:bookmarkEnd w:id="11"/>
     </w:p>
     <w:p>
       <w:pPr>
@@ -304,18 +299,18 @@
           <w:rFonts w:ascii="Arial" w:hAnsi="Arial" w:cs="Arial"/>
         </w:rPr>
       </w:pPr>
-      <w:bookmarkStart w:id="11" w:name="_Toc425054506"/>
-      <w:bookmarkStart w:id="12" w:name="_Toc423410240"/>
-      <w:bookmarkStart w:id="13" w:name="_Toc350264734"/>
+      <w:bookmarkStart w:id="12" w:name="_Toc425054506"/>
+      <w:bookmarkStart w:id="13" w:name="_Toc423410240"/>
+      <w:bookmarkStart w:id="14" w:name="_Toc350264734"/>
       <w:r>
         <w:rPr>
           <w:rFonts w:ascii="Arial" w:hAnsi="Arial" w:cs="Arial"/>
         </w:rPr>
         <w:t>Fluxo Básico</w:t>
       </w:r>
-      <w:bookmarkEnd w:id="11"/>
       <w:bookmarkEnd w:id="12"/>
       <w:bookmarkEnd w:id="13"/>
+      <w:bookmarkEnd w:id="14"/>
       <w:r>
         <w:rPr>
           <w:rFonts w:ascii="Arial" w:hAnsi="Arial" w:cs="Arial"/>
@@ -421,10 +416,10 @@
           <w:lang w:val="pt-BR"/>
         </w:rPr>
       </w:pPr>
-      <w:bookmarkStart w:id="14" w:name="_5.2.2_S02_Pesquisar"/>
-      <w:bookmarkStart w:id="15" w:name="_5.2.2_S02_Alterar"/>
-      <w:bookmarkEnd w:id="14"/>
+      <w:bookmarkStart w:id="15" w:name="_5.2.2_S02_Pesquisar"/>
+      <w:bookmarkStart w:id="16" w:name="_5.2.2_S02_Alterar"/>
       <w:bookmarkEnd w:id="15"/>
+      <w:bookmarkEnd w:id="16"/>
       <w:r>
         <w:rPr>
           <w:rFonts w:ascii="Arial" w:hAnsi="Arial" w:cs="Arial"/>
@@ -440,14 +435,14 @@
           <w:rFonts w:cs="Arial"/>
         </w:rPr>
       </w:pPr>
-      <w:bookmarkStart w:id="16" w:name="_Toc350264737"/>
+      <w:bookmarkStart w:id="17" w:name="_Toc350264737"/>
       <w:r>
         <w:rPr>
           <w:rFonts w:cs="Arial"/>
         </w:rPr>
         <w:t>Detalhamento das Interfaces com o Usuário</w:t>
       </w:r>
-      <w:bookmarkEnd w:id="16"/>
+      <w:bookmarkEnd w:id="17"/>
     </w:p>
     <w:p>
       <w:pPr>
@@ -481,8 +476,8 @@
           <w:lang w:val="pt-BR"/>
         </w:rPr>
       </w:pPr>
-      <w:bookmarkStart w:id="17" w:name="_Interface_I01_–"/>
-      <w:bookmarkEnd w:id="17"/>
+      <w:bookmarkStart w:id="18" w:name="_Interface_I01_–"/>
+      <w:bookmarkEnd w:id="18"/>
     </w:p>
     <w:p>
       <w:pPr>
@@ -493,7 +488,7 @@
           <w:szCs w:val="24"/>
         </w:rPr>
       </w:pPr>
-      <w:bookmarkStart w:id="18" w:name="_Toc350264739"/>
+      <w:bookmarkStart w:id="19" w:name="_Toc350264739"/>
       <w:r>
         <w:rPr>
           <w:rFonts w:cs="Arial"/>
@@ -501,7 +496,7 @@
         </w:rPr>
         <w:t>Regras de Negócio Específicas</w:t>
       </w:r>
-      <w:bookmarkEnd w:id="18"/>
+      <w:bookmarkEnd w:id="19"/>
     </w:p>
     <w:p>
       <w:pPr>
@@ -511,8 +506,8 @@
           <w:lang w:val="pt-BR"/>
         </w:rPr>
       </w:pPr>
-      <w:bookmarkStart w:id="19" w:name="_RN01_–_Geração"/>
-      <w:bookmarkEnd w:id="19"/>
+      <w:bookmarkStart w:id="20" w:name="_RN01_–_Geração"/>
+      <w:bookmarkEnd w:id="20"/>
       <w:r>
         <w:rPr>
           <w:rFonts w:ascii="Arial" w:hAnsi="Arial" w:cs="Arial"/>
@@ -540,8 +535,8 @@
       </w:pPr>
     </w:p>
     <w:sectPr>
-      <w:headerReference w:type="default" r:id="rId8"/>
-      <w:footerReference w:type="default" r:id="rId9"/>
+      <w:headerReference w:type="default" r:id="rId9"/>
+      <w:footerReference w:type="default" r:id="rId10"/>
       <w:endnotePr>
         <w:numFmt w:val="decimal"/>
       </w:endnotePr>
@@ -554,7 +549,7 @@
 </file>
 
 <file path=word/endnotes.xml><?xml version="1.0" encoding="utf-8"?>
-<w:endnotes xmlns:ve="http://schemas.openxmlformats.org/markup-compatibility/2006" xmlns:o="urn:schemas-microsoft-com:office:office" xmlns:r="http://schemas.openxmlformats.org/officeDocument/2006/relationships" xmlns:m="http://schemas.openxmlformats.org/officeDocument/2006/math" xmlns:v="urn:schemas-microsoft-com:vml" xmlns:wp="http://schemas.openxmlformats.org/drawingml/2006/wordprocessingDrawing" xmlns:w10="urn:schemas-microsoft-com:office:word" xmlns:w="http://schemas.openxmlformats.org/wordprocessingml/2006/main" xmlns:wne="http://schemas.microsoft.com/office/word/2006/wordml">
+<w:endnotes xmlns:wpc="http://schemas.microsoft.com/office/word/2010/wordprocessingCanvas" xmlns:mc="http://schemas.openxmlformats.org/markup-compatibility/2006" xmlns:o="urn:schemas-microsoft-com:office:office" xmlns:r="http://schemas.openxmlformats.org/officeDocument/2006/relationships" xmlns:m="http://schemas.openxmlformats.org/officeDocument/2006/math" xmlns:v="urn:schemas-microsoft-com:vml" xmlns:wp14="http://schemas.microsoft.com/office/word/2010/wordprocessingDrawing" xmlns:wp="http://schemas.openxmlformats.org/drawingml/2006/wordprocessingDrawing" xmlns:w10="urn:schemas-microsoft-com:office:word" xmlns:w="http://schemas.openxmlformats.org/wordprocessingml/2006/main" xmlns:w14="http://schemas.microsoft.com/office/word/2010/wordml" xmlns:wpg="http://schemas.microsoft.com/office/word/2010/wordprocessingGroup" xmlns:wpi="http://schemas.microsoft.com/office/word/2010/wordprocessingInk" xmlns:wne="http://schemas.microsoft.com/office/word/2006/wordml" xmlns:wps="http://schemas.microsoft.com/office/word/2010/wordprocessingShape" mc:Ignorable="w14 wp14">
   <w:endnote w:type="separator" w:id="-1">
     <w:p>
       <w:r>
@@ -573,7 +568,7 @@
 </file>
 
 <file path=word/footer1.xml><?xml version="1.0" encoding="utf-8"?>
-<w:ftr xmlns:ve="http://schemas.openxmlformats.org/markup-compatibility/2006" xmlns:o="urn:schemas-microsoft-com:office:office" xmlns:r="http://schemas.openxmlformats.org/officeDocument/2006/relationships" xmlns:m="http://schemas.openxmlformats.org/officeDocument/2006/math" xmlns:v="urn:schemas-microsoft-com:vml" xmlns:wp="http://schemas.openxmlformats.org/drawingml/2006/wordprocessingDrawing" xmlns:w10="urn:schemas-microsoft-com:office:word" xmlns:w="http://schemas.openxmlformats.org/wordprocessingml/2006/main" xmlns:wne="http://schemas.microsoft.com/office/word/2006/wordml">
+<w:ftr xmlns:wpc="http://schemas.microsoft.com/office/word/2010/wordprocessingCanvas" xmlns:mc="http://schemas.openxmlformats.org/markup-compatibility/2006" xmlns:o="urn:schemas-microsoft-com:office:office" xmlns:r="http://schemas.openxmlformats.org/officeDocument/2006/relationships" xmlns:m="http://schemas.openxmlformats.org/officeDocument/2006/math" xmlns:v="urn:schemas-microsoft-com:vml" xmlns:wp14="http://schemas.microsoft.com/office/word/2010/wordprocessingDrawing" xmlns:wp="http://schemas.openxmlformats.org/drawingml/2006/wordprocessingDrawing" xmlns:w10="urn:schemas-microsoft-com:office:word" xmlns:w="http://schemas.openxmlformats.org/wordprocessingml/2006/main" xmlns:w14="http://schemas.microsoft.com/office/word/2010/wordml" xmlns:wpg="http://schemas.microsoft.com/office/word/2010/wordprocessingGroup" xmlns:wpi="http://schemas.microsoft.com/office/word/2010/wordprocessingInk" xmlns:wne="http://schemas.microsoft.com/office/word/2006/wordml" xmlns:wps="http://schemas.microsoft.com/office/word/2010/wordprocessingShape" mc:Ignorable="w14 wp14">
   <w:tbl>
     <w:tblPr>
       <w:tblW w:w="0" w:type="auto"/>
@@ -586,7 +581,7 @@
         <w:insideV w:val="single" w:sz="6" w:space="0" w:color="auto"/>
       </w:tblBorders>
       <w:tblLayout w:type="fixed"/>
-      <w:tblLook w:val="0000"/>
+      <w:tblLook w:val="0000" w:firstRow="0" w:lastRow="0" w:firstColumn="0" w:lastColumn="0" w:noHBand="0" w:noVBand="0"/>
     </w:tblPr>
     <w:tblGrid>
       <w:gridCol w:w="2943"/>
@@ -634,14 +629,27 @@
               <w:lang w:val="pt-BR"/>
             </w:rPr>
           </w:pPr>
-          <w:fldSimple w:instr="SYMBOL 211 \f &quot;Symbol&quot; \s 10">
-            <w:r>
-              <w:rPr>
-                <w:rFonts w:ascii="Symbol" w:hAnsi="Symbol"/>
-              </w:rPr>
-              <w:t></w:t>
-            </w:r>
-          </w:fldSimple>
+          <w:r>
+            <w:fldChar w:fldCharType="begin"/>
+          </w:r>
+          <w:r>
+            <w:instrText>SYMBOL 211 \f "Symbol" \s 10</w:instrText>
+          </w:r>
+          <w:r>
+            <w:fldChar w:fldCharType="separate"/>
+          </w:r>
+          <w:r>
+            <w:rPr>
+              <w:rFonts w:ascii="Symbol" w:hAnsi="Symbol"/>
+            </w:rPr>
+            <w:t></w:t>
+          </w:r>
+          <w:r>
+            <w:rPr>
+              <w:rFonts w:ascii="Symbol" w:hAnsi="Symbol"/>
+            </w:rPr>
+            <w:fldChar w:fldCharType="end"/>
+          </w:r>
           <w:r>
             <w:rPr>
               <w:lang w:val="pt-BR"/>
@@ -751,7 +759,7 @@
 </file>
 
 <file path=word/footnotes.xml><?xml version="1.0" encoding="utf-8"?>
-<w:footnotes xmlns:ve="http://schemas.openxmlformats.org/markup-compatibility/2006" xmlns:o="urn:schemas-microsoft-com:office:office" xmlns:r="http://schemas.openxmlformats.org/officeDocument/2006/relationships" xmlns:m="http://schemas.openxmlformats.org/officeDocument/2006/math" xmlns:v="urn:schemas-microsoft-com:vml" xmlns:wp="http://schemas.openxmlformats.org/drawingml/2006/wordprocessingDrawing" xmlns:w10="urn:schemas-microsoft-com:office:word" xmlns:w="http://schemas.openxmlformats.org/wordprocessingml/2006/main" xmlns:wne="http://schemas.microsoft.com/office/word/2006/wordml">
+<w:footnotes xmlns:wpc="http://schemas.microsoft.com/office/word/2010/wordprocessingCanvas" xmlns:mc="http://schemas.openxmlformats.org/markup-compatibility/2006" xmlns:o="urn:schemas-microsoft-com:office:office" xmlns:r="http://schemas.openxmlformats.org/officeDocument/2006/relationships" xmlns:m="http://schemas.openxmlformats.org/officeDocument/2006/math" xmlns:v="urn:schemas-microsoft-com:vml" xmlns:wp14="http://schemas.microsoft.com/office/word/2010/wordprocessingDrawing" xmlns:wp="http://schemas.openxmlformats.org/drawingml/2006/wordprocessingDrawing" xmlns:w10="urn:schemas-microsoft-com:office:word" xmlns:w="http://schemas.openxmlformats.org/wordprocessingml/2006/main" xmlns:w14="http://schemas.microsoft.com/office/word/2010/wordml" xmlns:wpg="http://schemas.microsoft.com/office/word/2010/wordprocessingGroup" xmlns:wpi="http://schemas.microsoft.com/office/word/2010/wordprocessingInk" xmlns:wne="http://schemas.microsoft.com/office/word/2006/wordml" xmlns:wps="http://schemas.microsoft.com/office/word/2010/wordprocessingShape" mc:Ignorable="w14 wp14">
   <w:footnote w:type="separator" w:id="-1">
     <w:p>
       <w:r>
@@ -770,7 +778,7 @@
 </file>
 
 <file path=word/header1.xml><?xml version="1.0" encoding="utf-8"?>
-<w:hdr xmlns:ve="http://schemas.openxmlformats.org/markup-compatibility/2006" xmlns:o="urn:schemas-microsoft-com:office:office" xmlns:r="http://schemas.openxmlformats.org/officeDocument/2006/relationships" xmlns:m="http://schemas.openxmlformats.org/officeDocument/2006/math" xmlns:v="urn:schemas-microsoft-com:vml" xmlns:wp="http://schemas.openxmlformats.org/drawingml/2006/wordprocessingDrawing" xmlns:w10="urn:schemas-microsoft-com:office:word" xmlns:w="http://schemas.openxmlformats.org/wordprocessingml/2006/main" xmlns:wne="http://schemas.microsoft.com/office/word/2006/wordml">
+<w:hdr xmlns:wpc="http://schemas.microsoft.com/office/word/2010/wordprocessingCanvas" xmlns:mc="http://schemas.openxmlformats.org/markup-compatibility/2006" xmlns:o="urn:schemas-microsoft-com:office:office" xmlns:r="http://schemas.openxmlformats.org/officeDocument/2006/relationships" xmlns:m="http://schemas.openxmlformats.org/officeDocument/2006/math" xmlns:v="urn:schemas-microsoft-com:vml" xmlns:wp14="http://schemas.microsoft.com/office/word/2010/wordprocessingDrawing" xmlns:wp="http://schemas.openxmlformats.org/drawingml/2006/wordprocessingDrawing" xmlns:w10="urn:schemas-microsoft-com:office:word" xmlns:w="http://schemas.openxmlformats.org/wordprocessingml/2006/main" xmlns:w14="http://schemas.microsoft.com/office/word/2010/wordml" xmlns:wpg="http://schemas.microsoft.com/office/word/2010/wordprocessingGroup" xmlns:wpi="http://schemas.microsoft.com/office/word/2010/wordprocessingInk" xmlns:wne="http://schemas.microsoft.com/office/word/2006/wordml" xmlns:wps="http://schemas.microsoft.com/office/word/2010/wordprocessingShape" mc:Ignorable="w14 wp14">
   <w:tbl>
     <w:tblPr>
       <w:tblW w:w="0" w:type="auto"/>
@@ -783,7 +791,7 @@
         <w:insideV w:val="single" w:sz="6" w:space="0" w:color="auto"/>
       </w:tblBorders>
       <w:tblLayout w:type="fixed"/>
-      <w:tblLook w:val="0000"/>
+      <w:tblLook w:val="0000" w:firstRow="0" w:lastRow="0" w:firstColumn="0" w:lastColumn="0" w:noHBand="0" w:noVBand="0"/>
     </w:tblPr>
     <w:tblGrid>
       <w:gridCol w:w="6379"/>
@@ -815,20 +823,22 @@
             <w:rPr>
               <w:lang w:val="pt-BR"/>
             </w:rPr>
-            <w:t xml:space="preserve">Projeto </w:t>
+            <w:t>P</w:t>
           </w:r>
           <w:r>
             <w:rPr>
               <w:lang w:val="pt-BR"/>
             </w:rPr>
-            <w:t>Ônibus</w:t>
+            <w:t xml:space="preserve">rojeto </w:t>
           </w:r>
+          <w:proofErr w:type="spellStart"/>
           <w:r>
             <w:rPr>
               <w:lang w:val="pt-BR"/>
             </w:rPr>
-            <w:t xml:space="preserve"> Coletivo</w:t>
+            <w:t>Gestac</w:t>
           </w:r>
+          <w:proofErr w:type="spellEnd"/>
         </w:p>
       </w:tc>
       <w:tc>
@@ -956,7 +966,7 @@
 </file>
 
 <file path=word/numbering.xml><?xml version="1.0" encoding="utf-8"?>
-<w:numbering xmlns:ve="http://schemas.openxmlformats.org/markup-compatibility/2006" xmlns:o="urn:schemas-microsoft-com:office:office" xmlns:r="http://schemas.openxmlformats.org/officeDocument/2006/relationships" xmlns:m="http://schemas.openxmlformats.org/officeDocument/2006/math" xmlns:v="urn:schemas-microsoft-com:vml" xmlns:wp="http://schemas.openxmlformats.org/drawingml/2006/wordprocessingDrawing" xmlns:w10="urn:schemas-microsoft-com:office:word" xmlns:w="http://schemas.openxmlformats.org/wordprocessingml/2006/main" xmlns:wne="http://schemas.microsoft.com/office/word/2006/wordml">
+<w:numbering xmlns:wpc="http://schemas.microsoft.com/office/word/2010/wordprocessingCanvas" xmlns:mc="http://schemas.openxmlformats.org/markup-compatibility/2006" xmlns:o="urn:schemas-microsoft-com:office:office" xmlns:r="http://schemas.openxmlformats.org/officeDocument/2006/relationships" xmlns:m="http://schemas.openxmlformats.org/officeDocument/2006/math" xmlns:v="urn:schemas-microsoft-com:vml" xmlns:wp14="http://schemas.microsoft.com/office/word/2010/wordprocessingDrawing" xmlns:wp="http://schemas.openxmlformats.org/drawingml/2006/wordprocessingDrawing" xmlns:w10="urn:schemas-microsoft-com:office:word" xmlns:w="http://schemas.openxmlformats.org/wordprocessingml/2006/main" xmlns:w14="http://schemas.microsoft.com/office/word/2010/wordml" xmlns:wpg="http://schemas.microsoft.com/office/word/2010/wordprocessingGroup" xmlns:wpi="http://schemas.microsoft.com/office/word/2010/wordprocessingInk" xmlns:wne="http://schemas.microsoft.com/office/word/2006/wordml" xmlns:wps="http://schemas.microsoft.com/office/word/2010/wordprocessingShape" mc:Ignorable="w14 wp14">
   <w:abstractNum w:abstractNumId="0">
     <w:nsid w:val="FFFFFFFB"/>
     <w:multiLevelType w:val="multilevel"/>
@@ -3868,7 +3878,7 @@
 </file>
 
 <file path=word/styles.xml><?xml version="1.0" encoding="utf-8"?>
-<w:styles xmlns:r="http://schemas.openxmlformats.org/officeDocument/2006/relationships" xmlns:w="http://schemas.openxmlformats.org/wordprocessingml/2006/main">
+<w:styles xmlns:mc="http://schemas.openxmlformats.org/markup-compatibility/2006" xmlns:r="http://schemas.openxmlformats.org/officeDocument/2006/relationships" xmlns:w="http://schemas.openxmlformats.org/wordprocessingml/2006/main" xmlns:w14="http://schemas.microsoft.com/office/word/2010/wordml" mc:Ignorable="w14">
   <w:docDefaults>
     <w:rPrDefault>
       <w:rPr>
@@ -4210,7 +4220,6 @@
     <w:uiPriority w:val="99"/>
     <w:semiHidden/>
     <w:unhideWhenUsed/>
-    <w:qFormat/>
     <w:tblPr>
       <w:tblInd w:w="0" w:type="dxa"/>
       <w:tblCellMar>
@@ -4774,6 +4783,196 @@
       <w:szCs w:val="16"/>
       <w:lang w:val="en-US" w:eastAsia="en-US"/>
     </w:rPr>
+  </w:style>
+</w:styles>
+</file>
+
+<file path=word/stylesWithEffects.xml><?xml version="1.0" encoding="utf-8"?>
+<w:styles xmlns:wpc="http://schemas.microsoft.com/office/word/2010/wordprocessingCanvas" xmlns:mc="http://schemas.openxmlformats.org/markup-compatibility/2006" xmlns:o="urn:schemas-microsoft-com:office:office" xmlns:r="http://schemas.openxmlformats.org/officeDocument/2006/relationships" xmlns:m="http://schemas.openxmlformats.org/officeDocument/2006/math" xmlns:v="urn:schemas-microsoft-com:vml" xmlns:wp14="http://schemas.microsoft.com/office/word/2010/wordprocessingDrawing" xmlns:wp="http://schemas.openxmlformats.org/drawingml/2006/wordprocessingDrawing" xmlns:w10="urn:schemas-microsoft-com:office:word" xmlns:w="http://schemas.openxmlformats.org/wordprocessingml/2006/main" xmlns:w14="http://schemas.microsoft.com/office/word/2010/wordml" xmlns:wpg="http://schemas.microsoft.com/office/word/2010/wordprocessingGroup" xmlns:wpi="http://schemas.microsoft.com/office/word/2010/wordprocessingInk" xmlns:wne="http://schemas.microsoft.com/office/word/2006/wordml" xmlns:wps="http://schemas.microsoft.com/office/word/2010/wordprocessingShape" mc:Ignorable="w14 wp14">
+  <w:docDefaults>
+    <w:rPrDefault>
+      <w:rPr>
+        <w:rFonts w:asciiTheme="minorHAnsi" w:eastAsiaTheme="minorEastAsia" w:hAnsiTheme="minorHAnsi" w:cstheme="minorBidi"/>
+        <w:sz w:val="22"/>
+        <w:szCs w:val="22"/>
+        <w:lang w:val="pt-BR" w:eastAsia="pt-BR" w:bidi="ar-SA"/>
+      </w:rPr>
+    </w:rPrDefault>
+    <w:pPrDefault>
+      <w:pPr>
+        <w:spacing w:after="200" w:line="276" w:lineRule="auto"/>
+      </w:pPr>
+    </w:pPrDefault>
+  </w:docDefaults>
+  <w:latentStyles w:defLockedState="0" w:defUIPriority="99" w:defSemiHidden="1" w:defUnhideWhenUsed="1" w:defQFormat="0" w:count="267">
+    <w:lsdException w:name="Normal" w:semiHidden="0" w:uiPriority="0" w:unhideWhenUsed="0" w:qFormat="1"/>
+    <w:lsdException w:name="heading 1" w:semiHidden="0" w:uiPriority="9" w:unhideWhenUsed="0" w:qFormat="1"/>
+    <w:lsdException w:name="heading 2" w:uiPriority="9" w:qFormat="1"/>
+    <w:lsdException w:name="heading 3" w:uiPriority="9" w:qFormat="1"/>
+    <w:lsdException w:name="heading 4" w:uiPriority="9" w:qFormat="1"/>
+    <w:lsdException w:name="heading 5" w:uiPriority="9" w:qFormat="1"/>
+    <w:lsdException w:name="heading 6" w:uiPriority="9" w:qFormat="1"/>
+    <w:lsdException w:name="heading 7" w:uiPriority="9" w:qFormat="1"/>
+    <w:lsdException w:name="heading 8" w:uiPriority="9" w:qFormat="1"/>
+    <w:lsdException w:name="heading 9" w:uiPriority="9" w:qFormat="1"/>
+    <w:lsdException w:name="toc 1" w:uiPriority="39"/>
+    <w:lsdException w:name="toc 2" w:uiPriority="39"/>
+    <w:lsdException w:name="toc 3" w:uiPriority="39"/>
+    <w:lsdException w:name="toc 4" w:uiPriority="39"/>
+    <w:lsdException w:name="toc 5" w:uiPriority="39"/>
+    <w:lsdException w:name="toc 6" w:uiPriority="39"/>
+    <w:lsdException w:name="toc 7" w:uiPriority="39"/>
+    <w:lsdException w:name="toc 8" w:uiPriority="39"/>
+    <w:lsdException w:name="toc 9" w:uiPriority="39"/>
+    <w:lsdException w:name="caption" w:uiPriority="35" w:qFormat="1"/>
+    <w:lsdException w:name="Title" w:semiHidden="0" w:uiPriority="10" w:unhideWhenUsed="0" w:qFormat="1"/>
+    <w:lsdException w:name="Default Paragraph Font" w:uiPriority="1"/>
+    <w:lsdException w:name="Subtitle" w:semiHidden="0" w:uiPriority="11" w:unhideWhenUsed="0" w:qFormat="1"/>
+    <w:lsdException w:name="Strong" w:semiHidden="0" w:uiPriority="22" w:unhideWhenUsed="0" w:qFormat="1"/>
+    <w:lsdException w:name="Emphasis" w:semiHidden="0" w:uiPriority="20" w:unhideWhenUsed="0" w:qFormat="1"/>
+    <w:lsdException w:name="Table Grid" w:semiHidden="0" w:uiPriority="59" w:unhideWhenUsed="0"/>
+    <w:lsdException w:name="Placeholder Text" w:unhideWhenUsed="0"/>
+    <w:lsdException w:name="No Spacing" w:semiHidden="0" w:uiPriority="1" w:unhideWhenUsed="0" w:qFormat="1"/>
+    <w:lsdException w:name="Light Shading" w:semiHidden="0" w:uiPriority="60" w:unhideWhenUsed="0"/>
+    <w:lsdException w:name="Light List" w:semiHidden="0" w:uiPriority="61" w:unhideWhenUsed="0"/>
+    <w:lsdException w:name="Light Grid" w:semiHidden="0" w:uiPriority="62" w:unhideWhenUsed="0"/>
+    <w:lsdException w:name="Medium Shading 1" w:semiHidden="0" w:uiPriority="63" w:unhideWhenUsed="0"/>
+    <w:lsdException w:name="Medium Shading 2" w:semiHidden="0" w:uiPriority="64" w:unhideWhenUsed="0"/>
+    <w:lsdException w:name="Medium List 1" w:semiHidden="0" w:uiPriority="65" w:unhideWhenUsed="0"/>
+    <w:lsdException w:name="Medium List 2" w:semiHidden="0" w:uiPriority="66" w:unhideWhenUsed="0"/>
+    <w:lsdException w:name="Medium Grid 1" w:semiHidden="0" w:uiPriority="67" w:unhideWhenUsed="0"/>
+    <w:lsdException w:name="Medium Grid 2" w:semiHidden="0" w:uiPriority="68" w:unhideWhenUsed="0"/>
+    <w:lsdException w:name="Medium Grid 3" w:semiHidden="0" w:uiPriority="69" w:unhideWhenUsed="0"/>
+    <w:lsdException w:name="Dark List" w:semiHidden="0" w:uiPriority="70" w:unhideWhenUsed="0"/>
+    <w:lsdException w:name="Colorful Shading" w:semiHidden="0" w:uiPriority="71" w:unhideWhenUsed="0"/>
+    <w:lsdException w:name="Colorful List" w:semiHidden="0" w:uiPriority="72" w:unhideWhenUsed="0"/>
+    <w:lsdException w:name="Colorful Grid" w:semiHidden="0" w:uiPriority="73" w:unhideWhenUsed="0"/>
+    <w:lsdException w:name="Light Shading Accent 1" w:semiHidden="0" w:uiPriority="60" w:unhideWhenUsed="0"/>
+    <w:lsdException w:name="Light List Accent 1" w:semiHidden="0" w:uiPriority="61" w:unhideWhenUsed="0"/>
+    <w:lsdException w:name="Light Grid Accent 1" w:semiHidden="0" w:uiPriority="62" w:unhideWhenUsed="0"/>
+    <w:lsdException w:name="Medium Shading 1 Accent 1" w:semiHidden="0" w:uiPriority="63" w:unhideWhenUsed="0"/>
+    <w:lsdException w:name="Medium Shading 2 Accent 1" w:semiHidden="0" w:uiPriority="64" w:unhideWhenUsed="0"/>
+    <w:lsdException w:name="Medium List 1 Accent 1" w:semiHidden="0" w:uiPriority="65" w:unhideWhenUsed="0"/>
+    <w:lsdException w:name="Revision" w:unhideWhenUsed="0"/>
+    <w:lsdException w:name="List Paragraph" w:semiHidden="0" w:uiPriority="34" w:unhideWhenUsed="0" w:qFormat="1"/>
+    <w:lsdException w:name="Quote" w:semiHidden="0" w:uiPriority="29" w:unhideWhenUsed="0" w:qFormat="1"/>
+    <w:lsdException w:name="Intense Quote" w:semiHidden="0" w:uiPriority="30" w:unhideWhenUsed="0" w:qFormat="1"/>
+    <w:lsdException w:name="Medium List 2 Accent 1" w:semiHidden="0" w:uiPriority="66" w:unhideWhenUsed="0"/>
+    <w:lsdException w:name="Medium Grid 1 Accent 1" w:semiHidden="0" w:uiPriority="67" w:unhideWhenUsed="0"/>
+    <w:lsdException w:name="Medium Grid 2 Accent 1" w:semiHidden="0" w:uiPriority="68" w:unhideWhenUsed="0"/>
+    <w:lsdException w:name="Medium Grid 3 Accent 1" w:semiHidden="0" w:uiPriority="69" w:unhideWhenUsed="0"/>
+    <w:lsdException w:name="Dark List Accent 1" w:semiHidden="0" w:uiPriority="70" w:unhideWhenUsed="0"/>
+    <w:lsdException w:name="Colorful Shading Accent 1" w:semiHidden="0" w:uiPriority="71" w:unhideWhenUsed="0"/>
+    <w:lsdException w:name="Colorful List Accent 1" w:semiHidden="0" w:uiPriority="72" w:unhideWhenUsed="0"/>
+    <w:lsdException w:name="Colorful Grid Accent 1" w:semiHidden="0" w:uiPriority="73" w:unhideWhenUsed="0"/>
+    <w:lsdException w:name="Light Shading Accent 2" w:semiHidden="0" w:uiPriority="60" w:unhideWhenUsed="0"/>
+    <w:lsdException w:name="Light List Accent 2" w:semiHidden="0" w:uiPriority="61" w:unhideWhenUsed="0"/>
+    <w:lsdException w:name="Light Grid Accent 2" w:semiHidden="0" w:uiPriority="62" w:unhideWhenUsed="0"/>
+    <w:lsdException w:name="Medium Shading 1 Accent 2" w:semiHidden="0" w:uiPriority="63" w:unhideWhenUsed="0"/>
+    <w:lsdException w:name="Medium Shading 2 Accent 2" w:semiHidden="0" w:uiPriority="64" w:unhideWhenUsed="0"/>
+    <w:lsdException w:name="Medium List 1 Accent 2" w:semiHidden="0" w:uiPriority="65" w:unhideWhenUsed="0"/>
+    <w:lsdException w:name="Medium List 2 Accent 2" w:semiHidden="0" w:uiPriority="66" w:unhideWhenUsed="0"/>
+    <w:lsdException w:name="Medium Grid 1 Accent 2" w:semiHidden="0" w:uiPriority="67" w:unhideWhenUsed="0"/>
+    <w:lsdException w:name="Medium Grid 2 Accent 2" w:semiHidden="0" w:uiPriority="68" w:unhideWhenUsed="0"/>
+    <w:lsdException w:name="Medium Grid 3 Accent 2" w:semiHidden="0" w:uiPriority="69" w:unhideWhenUsed="0"/>
+    <w:lsdException w:name="Dark List Accent 2" w:semiHidden="0" w:uiPriority="70" w:unhideWhenUsed="0"/>
+    <w:lsdException w:name="Colorful Shading Accent 2" w:semiHidden="0" w:uiPriority="71" w:unhideWhenUsed="0"/>
+    <w:lsdException w:name="Colorful List Accent 2" w:semiHidden="0" w:uiPriority="72" w:unhideWhenUsed="0"/>
+    <w:lsdException w:name="Colorful Grid Accent 2" w:semiHidden="0" w:uiPriority="73" w:unhideWhenUsed="0"/>
+    <w:lsdException w:name="Light Shading Accent 3" w:semiHidden="0" w:uiPriority="60" w:unhideWhenUsed="0"/>
+    <w:lsdException w:name="Light List Accent 3" w:semiHidden="0" w:uiPriority="61" w:unhideWhenUsed="0"/>
+    <w:lsdException w:name="Light Grid Accent 3" w:semiHidden="0" w:uiPriority="62" w:unhideWhenUsed="0"/>
+    <w:lsdException w:name="Medium Shading 1 Accent 3" w:semiHidden="0" w:uiPriority="63" w:unhideWhenUsed="0"/>
+    <w:lsdException w:name="Medium Shading 2 Accent 3" w:semiHidden="0" w:uiPriority="64" w:unhideWhenUsed="0"/>
+    <w:lsdException w:name="Medium List 1 Accent 3" w:semiHidden="0" w:uiPriority="65" w:unhideWhenUsed="0"/>
+    <w:lsdException w:name="Medium List 2 Accent 3" w:semiHidden="0" w:uiPriority="66" w:unhideWhenUsed="0"/>
+    <w:lsdException w:name="Medium Grid 1 Accent 3" w:semiHidden="0" w:uiPriority="67" w:unhideWhenUsed="0"/>
+    <w:lsdException w:name="Medium Grid 2 Accent 3" w:semiHidden="0" w:uiPriority="68" w:unhideWhenUsed="0"/>
+    <w:lsdException w:name="Medium Grid 3 Accent 3" w:semiHidden="0" w:uiPriority="69" w:unhideWhenUsed="0"/>
+    <w:lsdException w:name="Dark List Accent 3" w:semiHidden="0" w:uiPriority="70" w:unhideWhenUsed="0"/>
+    <w:lsdException w:name="Colorful Shading Accent 3" w:semiHidden="0" w:uiPriority="71" w:unhideWhenUsed="0"/>
+    <w:lsdException w:name="Colorful List Accent 3" w:semiHidden="0" w:uiPriority="72" w:unhideWhenUsed="0"/>
+    <w:lsdException w:name="Colorful Grid Accent 3" w:semiHidden="0" w:uiPriority="73" w:unhideWhenUsed="0"/>
+    <w:lsdException w:name="Light Shading Accent 4" w:semiHidden="0" w:uiPriority="60" w:unhideWhenUsed="0"/>
+    <w:lsdException w:name="Light List Accent 4" w:semiHidden="0" w:uiPriority="61" w:unhideWhenUsed="0"/>
+    <w:lsdException w:name="Light Grid Accent 4" w:semiHidden="0" w:uiPriority="62" w:unhideWhenUsed="0"/>
+    <w:lsdException w:name="Medium Shading 1 Accent 4" w:semiHidden="0" w:uiPriority="63" w:unhideWhenUsed="0"/>
+    <w:lsdException w:name="Medium Shading 2 Accent 4" w:semiHidden="0" w:uiPriority="64" w:unhideWhenUsed="0"/>
+    <w:lsdException w:name="Medium List 1 Accent 4" w:semiHidden="0" w:uiPriority="65" w:unhideWhenUsed="0"/>
+    <w:lsdException w:name="Medium List 2 Accent 4" w:semiHidden="0" w:uiPriority="66" w:unhideWhenUsed="0"/>
+    <w:lsdException w:name="Medium Grid 1 Accent 4" w:semiHidden="0" w:uiPriority="67" w:unhideWhenUsed="0"/>
+    <w:lsdException w:name="Medium Grid 2 Accent 4" w:semiHidden="0" w:uiPriority="68" w:unhideWhenUsed="0"/>
+    <w:lsdException w:name="Medium Grid 3 Accent 4" w:semiHidden="0" w:uiPriority="69" w:unhideWhenUsed="0"/>
+    <w:lsdException w:name="Dark List Accent 4" w:semiHidden="0" w:uiPriority="70" w:unhideWhenUsed="0"/>
+    <w:lsdException w:name="Colorful Shading Accent 4" w:semiHidden="0" w:uiPriority="71" w:unhideWhenUsed="0"/>
+    <w:lsdException w:name="Colorful List Accent 4" w:semiHidden="0" w:uiPriority="72" w:unhideWhenUsed="0"/>
+    <w:lsdException w:name="Colorful Grid Accent 4" w:semiHidden="0" w:uiPriority="73" w:unhideWhenUsed="0"/>
+    <w:lsdException w:name="Light Shading Accent 5" w:semiHidden="0" w:uiPriority="60" w:unhideWhenUsed="0"/>
+    <w:lsdException w:name="Light List Accent 5" w:semiHidden="0" w:uiPriority="61" w:unhideWhenUsed="0"/>
+    <w:lsdException w:name="Light Grid Accent 5" w:semiHidden="0" w:uiPriority="62" w:unhideWhenUsed="0"/>
+    <w:lsdException w:name="Medium Shading 1 Accent 5" w:semiHidden="0" w:uiPriority="63" w:unhideWhenUsed="0"/>
+    <w:lsdException w:name="Medium Shading 2 Accent 5" w:semiHidden="0" w:uiPriority="64" w:unhideWhenUsed="0"/>
+    <w:lsdException w:name="Medium List 1 Accent 5" w:semiHidden="0" w:uiPriority="65" w:unhideWhenUsed="0"/>
+    <w:lsdException w:name="Medium List 2 Accent 5" w:semiHidden="0" w:uiPriority="66" w:unhideWhenUsed="0"/>
+    <w:lsdException w:name="Medium Grid 1 Accent 5" w:semiHidden="0" w:uiPriority="67" w:unhideWhenUsed="0"/>
+    <w:lsdException w:name="Medium Grid 2 Accent 5" w:semiHidden="0" w:uiPriority="68" w:unhideWhenUsed="0"/>
+    <w:lsdException w:name="Medium Grid 3 Accent 5" w:semiHidden="0" w:uiPriority="69" w:unhideWhenUsed="0"/>
+    <w:lsdException w:name="Dark List Accent 5" w:semiHidden="0" w:uiPriority="70" w:unhideWhenUsed="0"/>
+    <w:lsdException w:name="Colorful Shading Accent 5" w:semiHidden="0" w:uiPriority="71" w:unhideWhenUsed="0"/>
+    <w:lsdException w:name="Colorful List Accent 5" w:semiHidden="0" w:uiPriority="72" w:unhideWhenUsed="0"/>
+    <w:lsdException w:name="Colorful Grid Accent 5" w:semiHidden="0" w:uiPriority="73" w:unhideWhenUsed="0"/>
+    <w:lsdException w:name="Light Shading Accent 6" w:semiHidden="0" w:uiPriority="60" w:unhideWhenUsed="0"/>
+    <w:lsdException w:name="Light List Accent 6" w:semiHidden="0" w:uiPriority="61" w:unhideWhenUsed="0"/>
+    <w:lsdException w:name="Light Grid Accent 6" w:semiHidden="0" w:uiPriority="62" w:unhideWhenUsed="0"/>
+    <w:lsdException w:name="Medium Shading 1 Accent 6" w:semiHidden="0" w:uiPriority="63" w:unhideWhenUsed="0"/>
+    <w:lsdException w:name="Medium Shading 2 Accent 6" w:semiHidden="0" w:uiPriority="64" w:unhideWhenUsed="0"/>
+    <w:lsdException w:name="Medium List 1 Accent 6" w:semiHidden="0" w:uiPriority="65" w:unhideWhenUsed="0"/>
+    <w:lsdException w:name="Medium List 2 Accent 6" w:semiHidden="0" w:uiPriority="66" w:unhideWhenUsed="0"/>
+    <w:lsdException w:name="Medium Grid 1 Accent 6" w:semiHidden="0" w:uiPriority="67" w:unhideWhenUsed="0"/>
+    <w:lsdException w:name="Medium Grid 2 Accent 6" w:semiHidden="0" w:uiPriority="68" w:unhideWhenUsed="0"/>
+    <w:lsdException w:name="Medium Grid 3 Accent 6" w:semiHidden="0" w:uiPriority="69" w:unhideWhenUsed="0"/>
+    <w:lsdException w:name="Dark List Accent 6" w:semiHidden="0" w:uiPriority="70" w:unhideWhenUsed="0"/>
+    <w:lsdException w:name="Colorful Shading Accent 6" w:semiHidden="0" w:uiPriority="71" w:unhideWhenUsed="0"/>
+    <w:lsdException w:name="Colorful List Accent 6" w:semiHidden="0" w:uiPriority="72" w:unhideWhenUsed="0"/>
+    <w:lsdException w:name="Colorful Grid Accent 6" w:semiHidden="0" w:uiPriority="73" w:unhideWhenUsed="0"/>
+    <w:lsdException w:name="Subtle Emphasis" w:semiHidden="0" w:uiPriority="19" w:unhideWhenUsed="0" w:qFormat="1"/>
+    <w:lsdException w:name="Intense Emphasis" w:semiHidden="0" w:uiPriority="21" w:unhideWhenUsed="0" w:qFormat="1"/>
+    <w:lsdException w:name="Subtle Reference" w:semiHidden="0" w:uiPriority="31" w:unhideWhenUsed="0" w:qFormat="1"/>
+    <w:lsdException w:name="Intense Reference" w:semiHidden="0" w:uiPriority="32" w:unhideWhenUsed="0" w:qFormat="1"/>
+    <w:lsdException w:name="Book Title" w:semiHidden="0" w:uiPriority="33" w:unhideWhenUsed="0" w:qFormat="1"/>
+    <w:lsdException w:name="Bibliography" w:uiPriority="37"/>
+    <w:lsdException w:name="TOC Heading" w:uiPriority="39" w:qFormat="1"/>
+  </w:latentStyles>
+  <w:style w:type="paragraph" w:default="1" w:styleId="Normal">
+    <w:name w:val="Normal"/>
+    <w:qFormat/>
+  </w:style>
+  <w:style w:type="character" w:default="1" w:styleId="Fontepargpadro">
+    <w:name w:val="Default Paragraph Font"/>
+    <w:uiPriority w:val="1"/>
+    <w:semiHidden/>
+    <w:unhideWhenUsed/>
+  </w:style>
+  <w:style w:type="table" w:default="1" w:styleId="Tabelanormal">
+    <w:name w:val="Normal Table"/>
+    <w:uiPriority w:val="99"/>
+    <w:semiHidden/>
+    <w:unhideWhenUsed/>
+    <w:tblPr>
+      <w:tblInd w:w="0" w:type="dxa"/>
+      <w:tblCellMar>
+        <w:top w:w="0" w:type="dxa"/>
+        <w:left w:w="108" w:type="dxa"/>
+        <w:bottom w:w="0" w:type="dxa"/>
+        <w:right w:w="108" w:type="dxa"/>
+      </w:tblCellMar>
+    </w:tblPr>
+  </w:style>
+  <w:style w:type="numbering" w:default="1" w:styleId="Semlista">
+    <w:name w:val="No List"/>
+    <w:uiPriority w:val="99"/>
+    <w:semiHidden/>
+    <w:unhideWhenUsed/>
   </w:style>
 </w:styles>
 </file>
@@ -5066,7 +5265,7 @@
 </file>
 
 <file path=customXml/itemProps1.xml><?xml version="1.0" encoding="utf-8"?>
-<ds:datastoreItem xmlns:ds="http://schemas.openxmlformats.org/officeDocument/2006/customXml" ds:itemID="{C8ADA593-ED1D-44AF-A510-9CD16B27E5D6}">
+<ds:datastoreItem xmlns:ds="http://schemas.openxmlformats.org/officeDocument/2006/customXml" ds:itemID="{D3BAF81C-2ED2-42CF-B2BA-4FC8F0C77297}">
   <ds:schemaRefs>
     <ds:schemaRef ds:uri="http://schemas.openxmlformats.org/officeDocument/2006/bibliography"/>
   </ds:schemaRefs>

</xml_diff>